<commit_message>
NEW: Ejercicios sobre abstraccion
</commit_message>
<xml_diff>
--- a/material/IntroProg/Ejercicios/3. Ciclos/1. CiclosSencillos/Ejercicios ciclos6Mix.docx
+++ b/material/IntroProg/Ejercicios/3. Ciclos/1. CiclosSencillos/Ejercicios ciclos6Mix.docx
@@ -32,8 +32,6 @@
         </w:rPr>
         <w:t xml:space="preserve"> MIX de conceptos</w:t>
       </w:r>
-      <w:bookmarkStart w:id="0" w:name="_GoBack"/>
-      <w:bookmarkEnd w:id="0"/>
     </w:p>
     <w:p>
       <w:pPr>
@@ -44,12 +42,21 @@
           <w:bCs/>
         </w:rPr>
       </w:pPr>
+      <w:proofErr w:type="spellStart"/>
       <w:r>
         <w:rPr>
           <w:b/>
           <w:bCs/>
         </w:rPr>
-        <w:t>Mix: repetición indefinida, definida, mayores, menores, acumuladores, contadores</w:t>
+        <w:t>Mix</w:t>
+      </w:r>
+      <w:proofErr w:type="spellEnd"/>
+      <w:r>
+        <w:rPr>
+          <w:b/>
+          <w:bCs/>
+        </w:rPr>
+        <w:t>: repetición indefinida, definida, mayores, menores, acumuladores, contadores</w:t>
       </w:r>
     </w:p>
     <w:p>
@@ -105,7 +112,25 @@
           <w:sz w:val="20"/>
           <w:szCs w:val="20"/>
         </w:rPr>
-        <w:t>Un Arquitecto plantea la hipótesis de que la construcción de los últimos pisos de un edificio, son más costosos que los primeros. Hasta el punto de que cada piso vale el doble de su piso inmediatamente anterior, es decir, que si la construcción del piso 2 vale $20, la construcción del piso 3 valdría $40, y a su vez el piso 4 valdría $80.</w:t>
+        <w:t xml:space="preserve">Un Arquitecto plantea la </w:t>
+      </w:r>
+      <w:proofErr w:type="spellStart"/>
+      <w:r>
+        <w:rPr>
+          <w:rFonts w:ascii="Arial" w:hAnsi="Arial" w:cs="Arial"/>
+          <w:sz w:val="20"/>
+          <w:szCs w:val="20"/>
+        </w:rPr>
+        <w:t>hipótesis</w:t>
+      </w:r>
+      <w:proofErr w:type="spellEnd"/>
+      <w:r>
+        <w:rPr>
+          <w:rFonts w:ascii="Arial" w:hAnsi="Arial" w:cs="Arial"/>
+          <w:sz w:val="20"/>
+          <w:szCs w:val="20"/>
+        </w:rPr>
+        <w:t xml:space="preserve"> de que la construcción de los últimos pisos de un edificio, son más costosos que los primeros. Hasta el punto de que cada piso vale el doble de su piso inmediatamente anterior, es decir, que si la construcción del piso 2 vale $20, la construcción del piso 3 valdría $40, y a su vez el piso 4 valdría $80.</w:t>
       </w:r>
     </w:p>
     <w:p>
@@ -135,7 +160,25 @@
           <w:sz w:val="20"/>
           <w:szCs w:val="20"/>
         </w:rPr>
-        <w:t>Basado en la hipótesis, usted debe realizar un programa, que con el costo del primer piso y el total de presupuesto para la obra, se pueda saber hasta qué piso puede construirse del edificio</w:t>
+        <w:t xml:space="preserve">Basado en la </w:t>
+      </w:r>
+      <w:proofErr w:type="spellStart"/>
+      <w:r>
+        <w:rPr>
+          <w:rFonts w:ascii="Arial" w:hAnsi="Arial" w:cs="Arial"/>
+          <w:sz w:val="20"/>
+          <w:szCs w:val="20"/>
+        </w:rPr>
+        <w:t>hipótesis</w:t>
+      </w:r>
+      <w:proofErr w:type="spellEnd"/>
+      <w:r>
+        <w:rPr>
+          <w:rFonts w:ascii="Arial" w:hAnsi="Arial" w:cs="Arial"/>
+          <w:sz w:val="20"/>
+          <w:szCs w:val="20"/>
+        </w:rPr>
+        <w:t>, usted debe realizar un programa, que con el costo del primer piso y el total de presupuesto para la obra, se pueda saber hasta qué piso puede construirse del edificio</w:t>
       </w:r>
       <w:r>
         <w:rPr>
@@ -316,64 +359,14 @@
     <w:p>
       <w:pPr>
         <w:pStyle w:val="ListParagraph"/>
-        <w:numPr>
-          <w:ilvl w:val="0"/>
-          <w:numId w:val="16"/>
-        </w:numPr>
-        <w:spacing w:after="0" w:line="240" w:lineRule="auto"/>
-        <w:jc w:val="center"/>
-        <w:rPr>
-          <w:sz w:val="20"/>
-          <w:szCs w:val="20"/>
-          <w:lang w:val="es-ES"/>
-        </w:rPr>
-      </w:pPr>
-      <w:r>
-        <w:rPr>
-          <w:sz w:val="20"/>
-          <w:szCs w:val="20"/>
-          <w:lang w:val="es-ES"/>
-        </w:rPr>
-        <w:t>La empresa XYZ distribuye azúcar hacia diferentes sucursales ubicadas en Cali. La empresa cuenta con un muelle de carga a donde llegan los sacos de azúcar de 20Kg, 30Kg, 40Kg y 50Kg. La empresa tiene una flota de 10 camiones con capacidades de carga entre 6.000Kg y 18.000Kg. Los 10 camiones son cargados diariamente de acuerdo a la producción entregada por la fábrica en el muelle de carga. El operario del muelle necesita un programa para distribuir, de manera manual, la producción disponible en los 10 camiones.</w:t>
-      </w:r>
-    </w:p>
-    <w:p>
-      <w:pPr>
-        <w:pStyle w:val="ListParagraph"/>
-        <w:rPr>
-          <w:sz w:val="20"/>
-          <w:szCs w:val="20"/>
-          <w:lang w:val="es-ES"/>
-        </w:rPr>
-      </w:pPr>
-      <w:r>
-        <w:rPr>
-          <w:sz w:val="20"/>
-          <w:szCs w:val="20"/>
-          <w:lang w:val="es-ES"/>
-        </w:rPr>
-        <w:t xml:space="preserve">Realice un programa en donde dada la información de cuantos sacos de azúcar por peso hay, el operario del muelle pueda definir cómo distribuir los sacos en cada uno de los 10 camiones. Al final, el programa debe imprimir cuantos sacos de azúcar de cada peso quedaron cargados en cada camión.  </w:t>
-      </w:r>
-    </w:p>
-    <w:p>
-      <w:pPr>
-        <w:pStyle w:val="ListParagraph"/>
-        <w:rPr>
-          <w:sz w:val="20"/>
-          <w:szCs w:val="20"/>
-          <w:lang w:val="es-ES"/>
-        </w:rPr>
-      </w:pPr>
-    </w:p>
-    <w:p>
-      <w:pPr>
-        <w:pStyle w:val="ListParagraph"/>
-        <w:rPr>
-          <w:sz w:val="20"/>
-          <w:szCs w:val="20"/>
-          <w:lang w:val="es-ES"/>
-        </w:rPr>
-      </w:pPr>
+        <w:rPr>
+          <w:sz w:val="20"/>
+          <w:szCs w:val="20"/>
+          <w:lang w:val="es-ES"/>
+        </w:rPr>
+      </w:pPr>
+      <w:bookmarkStart w:id="0" w:name="_GoBack"/>
+      <w:bookmarkEnd w:id="0"/>
     </w:p>
     <w:p>
       <w:pPr>
@@ -406,13 +399,41 @@
           <w:lang w:val="es-ES"/>
         </w:rPr>
       </w:pPr>
-      <w:r>
-        <w:rPr>
-          <w:sz w:val="20"/>
-          <w:szCs w:val="20"/>
-          <w:lang w:val="es-ES"/>
-        </w:rPr>
-        <w:t xml:space="preserve">def misterio(inicio, fin, param): </w:t>
+      <w:proofErr w:type="spellStart"/>
+      <w:r>
+        <w:rPr>
+          <w:sz w:val="20"/>
+          <w:szCs w:val="20"/>
+          <w:lang w:val="es-ES"/>
+        </w:rPr>
+        <w:t>def</w:t>
+      </w:r>
+      <w:proofErr w:type="spellEnd"/>
+      <w:r>
+        <w:rPr>
+          <w:sz w:val="20"/>
+          <w:szCs w:val="20"/>
+          <w:lang w:val="es-ES"/>
+        </w:rPr>
+        <w:t xml:space="preserve"> misterio(inicio, fin, </w:t>
+      </w:r>
+      <w:proofErr w:type="spellStart"/>
+      <w:r>
+        <w:rPr>
+          <w:sz w:val="20"/>
+          <w:szCs w:val="20"/>
+          <w:lang w:val="es-ES"/>
+        </w:rPr>
+        <w:t>param</w:t>
+      </w:r>
+      <w:proofErr w:type="spellEnd"/>
+      <w:r>
+        <w:rPr>
+          <w:sz w:val="20"/>
+          <w:szCs w:val="20"/>
+          <w:lang w:val="es-ES"/>
+        </w:rPr>
+        <w:t xml:space="preserve">): </w:t>
       </w:r>
     </w:p>
     <w:p>
@@ -431,7 +452,24 @@
           <w:lang w:val="es-ES"/>
         </w:rPr>
         <w:tab/>
-        <w:t>print “Inicio”</w:t>
+      </w:r>
+      <w:proofErr w:type="spellStart"/>
+      <w:r>
+        <w:rPr>
+          <w:sz w:val="20"/>
+          <w:szCs w:val="20"/>
+          <w:lang w:val="es-ES"/>
+        </w:rPr>
+        <w:t>print</w:t>
+      </w:r>
+      <w:proofErr w:type="spellEnd"/>
+      <w:r>
+        <w:rPr>
+          <w:sz w:val="20"/>
+          <w:szCs w:val="20"/>
+          <w:lang w:val="es-ES"/>
+        </w:rPr>
+        <w:t xml:space="preserve"> “Inicio”</w:t>
       </w:r>
     </w:p>
     <w:p>
@@ -450,7 +488,24 @@
           <w:lang w:val="es-ES"/>
         </w:rPr>
         <w:tab/>
-        <w:t>cont = inicio</w:t>
+      </w:r>
+      <w:proofErr w:type="spellStart"/>
+      <w:r>
+        <w:rPr>
+          <w:sz w:val="20"/>
+          <w:szCs w:val="20"/>
+          <w:lang w:val="es-ES"/>
+        </w:rPr>
+        <w:t>cont</w:t>
+      </w:r>
+      <w:proofErr w:type="spellEnd"/>
+      <w:r>
+        <w:rPr>
+          <w:sz w:val="20"/>
+          <w:szCs w:val="20"/>
+          <w:lang w:val="es-ES"/>
+        </w:rPr>
+        <w:t xml:space="preserve"> = inicio</w:t>
       </w:r>
     </w:p>
     <w:p>
@@ -469,7 +524,42 @@
           <w:lang w:val="es-ES"/>
         </w:rPr>
         <w:tab/>
-        <w:t>while cont &lt; fin:</w:t>
+      </w:r>
+      <w:proofErr w:type="spellStart"/>
+      <w:r>
+        <w:rPr>
+          <w:sz w:val="20"/>
+          <w:szCs w:val="20"/>
+          <w:lang w:val="es-ES"/>
+        </w:rPr>
+        <w:t>while</w:t>
+      </w:r>
+      <w:proofErr w:type="spellEnd"/>
+      <w:r>
+        <w:rPr>
+          <w:sz w:val="20"/>
+          <w:szCs w:val="20"/>
+          <w:lang w:val="es-ES"/>
+        </w:rPr>
+        <w:t xml:space="preserve"> </w:t>
+      </w:r>
+      <w:proofErr w:type="spellStart"/>
+      <w:r>
+        <w:rPr>
+          <w:sz w:val="20"/>
+          <w:szCs w:val="20"/>
+          <w:lang w:val="es-ES"/>
+        </w:rPr>
+        <w:t>cont</w:t>
+      </w:r>
+      <w:proofErr w:type="spellEnd"/>
+      <w:r>
+        <w:rPr>
+          <w:sz w:val="20"/>
+          <w:szCs w:val="20"/>
+          <w:lang w:val="es-ES"/>
+        </w:rPr>
+        <w:t xml:space="preserve"> &lt; fin:</w:t>
       </w:r>
     </w:p>
     <w:p>
@@ -496,7 +586,60 @@
           <w:lang w:val="es-ES"/>
         </w:rPr>
         <w:tab/>
-        <w:t xml:space="preserve">if cont % param == 0: </w:t>
+      </w:r>
+      <w:proofErr w:type="spellStart"/>
+      <w:r>
+        <w:rPr>
+          <w:sz w:val="20"/>
+          <w:szCs w:val="20"/>
+          <w:lang w:val="es-ES"/>
+        </w:rPr>
+        <w:t>if</w:t>
+      </w:r>
+      <w:proofErr w:type="spellEnd"/>
+      <w:r>
+        <w:rPr>
+          <w:sz w:val="20"/>
+          <w:szCs w:val="20"/>
+          <w:lang w:val="es-ES"/>
+        </w:rPr>
+        <w:t xml:space="preserve"> </w:t>
+      </w:r>
+      <w:proofErr w:type="spellStart"/>
+      <w:r>
+        <w:rPr>
+          <w:sz w:val="20"/>
+          <w:szCs w:val="20"/>
+          <w:lang w:val="es-ES"/>
+        </w:rPr>
+        <w:t>cont</w:t>
+      </w:r>
+      <w:proofErr w:type="spellEnd"/>
+      <w:r>
+        <w:rPr>
+          <w:sz w:val="20"/>
+          <w:szCs w:val="20"/>
+          <w:lang w:val="es-ES"/>
+        </w:rPr>
+        <w:t xml:space="preserve"> % </w:t>
+      </w:r>
+      <w:proofErr w:type="spellStart"/>
+      <w:r>
+        <w:rPr>
+          <w:sz w:val="20"/>
+          <w:szCs w:val="20"/>
+          <w:lang w:val="es-ES"/>
+        </w:rPr>
+        <w:t>param</w:t>
+      </w:r>
+      <w:proofErr w:type="spellEnd"/>
+      <w:r>
+        <w:rPr>
+          <w:sz w:val="20"/>
+          <w:szCs w:val="20"/>
+          <w:lang w:val="es-ES"/>
+        </w:rPr>
+        <w:t xml:space="preserve"> == 0: </w:t>
       </w:r>
     </w:p>
     <w:p>
@@ -531,8 +674,35 @@
           <w:lang w:val="es-ES"/>
         </w:rPr>
         <w:tab/>
-        <w:t>print cont</w:t>
-      </w:r>
+      </w:r>
+      <w:proofErr w:type="spellStart"/>
+      <w:r>
+        <w:rPr>
+          <w:sz w:val="20"/>
+          <w:szCs w:val="20"/>
+          <w:lang w:val="es-ES"/>
+        </w:rPr>
+        <w:t>print</w:t>
+      </w:r>
+      <w:proofErr w:type="spellEnd"/>
+      <w:r>
+        <w:rPr>
+          <w:sz w:val="20"/>
+          <w:szCs w:val="20"/>
+          <w:lang w:val="es-ES"/>
+        </w:rPr>
+        <w:t xml:space="preserve"> </w:t>
+      </w:r>
+      <w:proofErr w:type="spellStart"/>
+      <w:r>
+        <w:rPr>
+          <w:sz w:val="20"/>
+          <w:szCs w:val="20"/>
+          <w:lang w:val="es-ES"/>
+        </w:rPr>
+        <w:t>cont</w:t>
+      </w:r>
+      <w:proofErr w:type="spellEnd"/>
     </w:p>
     <w:p>
       <w:pPr>
@@ -558,7 +728,24 @@
           <w:lang w:val="es-ES"/>
         </w:rPr>
         <w:tab/>
-        <w:t>cont += 1</w:t>
+      </w:r>
+      <w:proofErr w:type="spellStart"/>
+      <w:r>
+        <w:rPr>
+          <w:sz w:val="20"/>
+          <w:szCs w:val="20"/>
+          <w:lang w:val="es-ES"/>
+        </w:rPr>
+        <w:t>cont</w:t>
+      </w:r>
+      <w:proofErr w:type="spellEnd"/>
+      <w:r>
+        <w:rPr>
+          <w:sz w:val="20"/>
+          <w:szCs w:val="20"/>
+          <w:lang w:val="es-ES"/>
+        </w:rPr>
+        <w:t xml:space="preserve"> += 1</w:t>
       </w:r>
     </w:p>
     <w:p>
@@ -577,7 +764,42 @@
           <w:lang w:val="es-ES"/>
         </w:rPr>
         <w:tab/>
-        <w:t>while cont &lt; fin:</w:t>
+      </w:r>
+      <w:proofErr w:type="spellStart"/>
+      <w:r>
+        <w:rPr>
+          <w:sz w:val="20"/>
+          <w:szCs w:val="20"/>
+          <w:lang w:val="es-ES"/>
+        </w:rPr>
+        <w:t>while</w:t>
+      </w:r>
+      <w:proofErr w:type="spellEnd"/>
+      <w:r>
+        <w:rPr>
+          <w:sz w:val="20"/>
+          <w:szCs w:val="20"/>
+          <w:lang w:val="es-ES"/>
+        </w:rPr>
+        <w:t xml:space="preserve"> </w:t>
+      </w:r>
+      <w:proofErr w:type="spellStart"/>
+      <w:r>
+        <w:rPr>
+          <w:sz w:val="20"/>
+          <w:szCs w:val="20"/>
+          <w:lang w:val="es-ES"/>
+        </w:rPr>
+        <w:t>cont</w:t>
+      </w:r>
+      <w:proofErr w:type="spellEnd"/>
+      <w:r>
+        <w:rPr>
+          <w:sz w:val="20"/>
+          <w:szCs w:val="20"/>
+          <w:lang w:val="es-ES"/>
+        </w:rPr>
+        <w:t xml:space="preserve"> &lt; fin:</w:t>
       </w:r>
     </w:p>
     <w:p>
@@ -595,7 +817,6 @@
           <w:szCs w:val="20"/>
           <w:lang w:val="es-ES"/>
         </w:rPr>
-        <w:lastRenderedPageBreak/>
         <w:tab/>
       </w:r>
       <w:r>
@@ -605,8 +826,35 @@
           <w:lang w:val="es-ES"/>
         </w:rPr>
         <w:tab/>
-        <w:t>prin cont</w:t>
-      </w:r>
+      </w:r>
+      <w:proofErr w:type="spellStart"/>
+      <w:r>
+        <w:rPr>
+          <w:sz w:val="20"/>
+          <w:szCs w:val="20"/>
+          <w:lang w:val="es-ES"/>
+        </w:rPr>
+        <w:t>prin</w:t>
+      </w:r>
+      <w:proofErr w:type="spellEnd"/>
+      <w:r>
+        <w:rPr>
+          <w:sz w:val="20"/>
+          <w:szCs w:val="20"/>
+          <w:lang w:val="es-ES"/>
+        </w:rPr>
+        <w:t xml:space="preserve"> </w:t>
+      </w:r>
+      <w:proofErr w:type="spellStart"/>
+      <w:r>
+        <w:rPr>
+          <w:sz w:val="20"/>
+          <w:szCs w:val="20"/>
+          <w:lang w:val="es-ES"/>
+        </w:rPr>
+        <w:t>cont</w:t>
+      </w:r>
+      <w:proofErr w:type="spellEnd"/>
     </w:p>
     <w:p>
       <w:pPr>
@@ -632,7 +880,24 @@
           <w:lang w:val="es-ES"/>
         </w:rPr>
         <w:tab/>
-        <w:t>cont += 1</w:t>
+      </w:r>
+      <w:proofErr w:type="spellStart"/>
+      <w:r>
+        <w:rPr>
+          <w:sz w:val="20"/>
+          <w:szCs w:val="20"/>
+          <w:lang w:val="es-ES"/>
+        </w:rPr>
+        <w:t>cont</w:t>
+      </w:r>
+      <w:proofErr w:type="spellEnd"/>
+      <w:r>
+        <w:rPr>
+          <w:sz w:val="20"/>
+          <w:szCs w:val="20"/>
+          <w:lang w:val="es-ES"/>
+        </w:rPr>
+        <w:t xml:space="preserve"> += 1</w:t>
       </w:r>
     </w:p>
     <w:p>
@@ -651,7 +916,24 @@
           <w:lang w:val="es-ES"/>
         </w:rPr>
         <w:tab/>
-        <w:t>print “Fin”</w:t>
+      </w:r>
+      <w:proofErr w:type="spellStart"/>
+      <w:r>
+        <w:rPr>
+          <w:sz w:val="20"/>
+          <w:szCs w:val="20"/>
+          <w:lang w:val="es-ES"/>
+        </w:rPr>
+        <w:t>print</w:t>
+      </w:r>
+      <w:proofErr w:type="spellEnd"/>
+      <w:r>
+        <w:rPr>
+          <w:sz w:val="20"/>
+          <w:szCs w:val="20"/>
+          <w:lang w:val="es-ES"/>
+        </w:rPr>
+        <w:t xml:space="preserve"> “Fin”</w:t>
       </w:r>
     </w:p>
     <w:p>

</xml_diff>